<commit_message>
Start case 3 with OOP
</commit_message>
<xml_diff>
--- a/Priorizite_Access_Emissions/CASOS_MEDIR_CONTAMINACIÓN.docx
+++ b/Priorizite_Access_Emissions/CASOS_MEDIR_CONTAMINACIÓN.docx
@@ -29,54 +29,11 @@
           <w:color w:val="FF0000"/>
         </w:rPr>
       </w:pPr>
-      <w:proofErr w:type="gramStart"/>
       <w:r>
         <w:rPr>
           <w:color w:val="FF0000"/>
         </w:rPr>
-        <w:t>Set(</w:t>
-      </w:r>
-      <w:proofErr w:type="gramEnd"/>
-      <w:r>
-        <w:rPr>
-          <w:color w:val="FF0000"/>
-        </w:rPr>
-        <w:t>)</w:t>
-      </w:r>
-    </w:p>
-    <w:p>
-      <w:pPr>
-        <w:rPr>
-          <w:color w:val="FF0000"/>
-        </w:rPr>
-      </w:pPr>
-      <w:r>
-        <w:rPr>
-          <w:color w:val="FF0000"/>
-        </w:rPr>
-        <w:t xml:space="preserve">Añadir </w:t>
-      </w:r>
-      <w:proofErr w:type="spellStart"/>
-      <w:proofErr w:type="gramStart"/>
-      <w:r>
-        <w:rPr>
-          <w:color w:val="FF0000"/>
-        </w:rPr>
-        <w:t>rerouters</w:t>
-      </w:r>
-      <w:proofErr w:type="spellEnd"/>
-      <w:r>
-        <w:rPr>
-          <w:color w:val="FF0000"/>
-        </w:rPr>
-        <w:t>(</w:t>
-      </w:r>
-      <w:proofErr w:type="gramEnd"/>
-      <w:r>
-        <w:rPr>
-          <w:color w:val="FF0000"/>
-        </w:rPr>
-        <w:t>)</w:t>
+        <w:t>Set()</w:t>
       </w:r>
     </w:p>
     <w:p>
@@ -121,15 +78,7 @@
         <w:t xml:space="preserve">Mostrar los km recorridos </w:t>
       </w:r>
       <w:r>
-        <w:t xml:space="preserve">y el </w:t>
-      </w:r>
-      <w:proofErr w:type="spellStart"/>
-      <w:r>
-        <w:t>nº</w:t>
-      </w:r>
-      <w:proofErr w:type="spellEnd"/>
-      <w:r>
-        <w:t xml:space="preserve"> de coches</w:t>
+        <w:t>y el nº de coches</w:t>
       </w:r>
       <w:r>
         <w:t xml:space="preserve">: </w:t>
@@ -171,34 +120,16 @@
         <w:t>-&gt; Las pruebas con pocos coches lo haremos para los últimos 5</w:t>
       </w:r>
       <w:r>
-        <w:t xml:space="preserve">0 </w:t>
-      </w:r>
-      <w:proofErr w:type="spellStart"/>
-      <w:r>
-        <w:t>steps</w:t>
-      </w:r>
-      <w:proofErr w:type="spellEnd"/>
+        <w:t>0 steps</w:t>
+      </w:r>
       <w:r>
         <w:t xml:space="preserve"> como mini ejemplo. Propongo ir guardando los niveles cada </w:t>
       </w:r>
       <w:r>
-        <w:t xml:space="preserve">50 </w:t>
-      </w:r>
-      <w:proofErr w:type="spellStart"/>
-      <w:r>
-        <w:t>steps</w:t>
-      </w:r>
-      <w:proofErr w:type="spellEnd"/>
-      <w:r>
-        <w:t xml:space="preserve"> en una lista (</w:t>
-      </w:r>
-      <w:proofErr w:type="spellStart"/>
-      <w:r>
-        <w:t>nº</w:t>
-      </w:r>
-      <w:proofErr w:type="spellEnd"/>
-      <w:r>
-        <w:t xml:space="preserve"> de coches en esos 5 minutos, </w:t>
+        <w:t>50 steps</w:t>
+      </w:r>
+      <w:r>
+        <w:t xml:space="preserve"> en una lista (nº de coches en esos 5 minutos, </w:t>
       </w:r>
       <w:r>
         <w:t xml:space="preserve">km recorridos, </w:t>
@@ -304,30 +235,14 @@
           <w:i/>
           <w:iCs/>
         </w:rPr>
-        <w:t>μg/m</w:t>
-      </w:r>
-      <w:proofErr w:type="gramStart"/>
+        <w:t xml:space="preserve">μg/m3 </w:t>
+      </w:r>
       <w:r>
         <w:rPr>
           <w:i/>
           <w:iCs/>
         </w:rPr>
-        <w:t xml:space="preserve">3 </w:t>
-      </w:r>
-      <w:r>
-        <w:rPr>
-          <w:i/>
-          <w:iCs/>
-        </w:rPr>
-        <w:t xml:space="preserve"> por</w:t>
-      </w:r>
-      <w:proofErr w:type="gramEnd"/>
-      <w:r>
-        <w:rPr>
-          <w:i/>
-          <w:iCs/>
-        </w:rPr>
-        <w:t xml:space="preserve"> hora es el nivel de NO2 que recomienda la OMS no superar: </w:t>
+        <w:t xml:space="preserve"> por hora es el nivel de NO2 que recomienda la OMS no superar: </w:t>
       </w:r>
     </w:p>
     <w:p>
@@ -523,24 +438,7 @@
         <w:t xml:space="preserve">Cuando hay mucha contaminación se cierra la zona </w:t>
       </w:r>
       <w:r>
-        <w:t>para todos los</w:t>
-      </w:r>
-      <w:r>
-        <w:t xml:space="preserve"> tipos. Los demás esperan sin </w:t>
-      </w:r>
-      <w:proofErr w:type="spellStart"/>
-      <w:r>
-        <w:t>rerouter</w:t>
-      </w:r>
-      <w:proofErr w:type="spellEnd"/>
-      <w:r>
-        <w:t>. Tener en cuenta a los que van dentro de la zona</w:t>
-      </w:r>
-      <w:r>
-        <w:t xml:space="preserve"> y los que ya están dentro</w:t>
-      </w:r>
-      <w:r>
-        <w:t xml:space="preserve">. </w:t>
+        <w:t xml:space="preserve">para todos los tipos. Los demás esperan sin rerouter. Tener en cuenta a los que van dentro de la zona y los que ya están dentro. </w:t>
       </w:r>
     </w:p>
     <w:p>
@@ -558,18 +456,7 @@
         <w:t xml:space="preserve">Cuando hay mucha contaminación se cierra la zona </w:t>
       </w:r>
       <w:r>
-        <w:t xml:space="preserve">para todos los tipos. </w:t>
-      </w:r>
-      <w:r>
-        <w:t xml:space="preserve">Ninguno espera, hay </w:t>
-      </w:r>
-      <w:proofErr w:type="spellStart"/>
-      <w:r>
-        <w:t>rerouter</w:t>
-      </w:r>
-      <w:proofErr w:type="spellEnd"/>
-      <w:r>
-        <w:t xml:space="preserve">. Tener en cuenta a los que van dentro de la zona y los que ya están dentro. </w:t>
+        <w:t xml:space="preserve">para todos los tipos. Ninguno espera, hay rerouter. Tener en cuenta a los que van dentro de la zona y los que ya están dentro. </w:t>
       </w:r>
     </w:p>
     <w:p>
@@ -584,35 +471,13 @@
         <w:rPr>
           <w:color w:val="FF0000"/>
         </w:rPr>
-        <w:lastRenderedPageBreak/>
         <w:t>No dejar pasar a los que consumen mucho</w:t>
       </w:r>
       <w:r>
-        <w:t xml:space="preserve">: usar por tipo </w:t>
-      </w:r>
-      <w:proofErr w:type="spellStart"/>
-      <w:r>
-        <w:t>eVehicle</w:t>
-      </w:r>
-      <w:proofErr w:type="spellEnd"/>
-      <w:r>
-        <w:t xml:space="preserve">. Tener en cuenta a los que van dentro de la </w:t>
-      </w:r>
-      <w:proofErr w:type="gramStart"/>
-      <w:r>
-        <w:t>zona</w:t>
-      </w:r>
-      <w:proofErr w:type="gramEnd"/>
-      <w:r>
-        <w:t xml:space="preserve"> aunque consuman mucho. </w:t>
-      </w:r>
-      <w:proofErr w:type="spellStart"/>
-      <w:r>
-        <w:t>Rerouting</w:t>
-      </w:r>
-      <w:proofErr w:type="spellEnd"/>
-      <w:r>
-        <w:t xml:space="preserve"> a todos los demás.</w:t>
+        <w:t xml:space="preserve">: usar por tipo eVehicle. Tener en cuenta a los que van dentro de la zona aunque consuman mucho. </w:t>
+      </w:r>
+      <w:r>
+        <w:t>Rerouting a todos los demás.</w:t>
       </w:r>
     </w:p>
     <w:p>
@@ -627,6 +492,7 @@
         <w:rPr>
           <w:color w:val="FF0000"/>
         </w:rPr>
+        <w:lastRenderedPageBreak/>
         <w:t xml:space="preserve">Dar prioridad a los que consumen poco </w:t>
       </w:r>
       <w:r>
@@ -744,23 +610,7 @@
         <w:t>TODO</w:t>
       </w:r>
       <w:r>
-        <w:t xml:space="preserve">: emisiones, </w:t>
-      </w:r>
-      <w:proofErr w:type="spellStart"/>
-      <w:r>
-        <w:t>kms</w:t>
-      </w:r>
-      <w:proofErr w:type="spellEnd"/>
-      <w:r>
-        <w:t xml:space="preserve">, </w:t>
-      </w:r>
-      <w:proofErr w:type="spellStart"/>
-      <w:r>
-        <w:t>etc</w:t>
-      </w:r>
-      <w:proofErr w:type="spellEnd"/>
-      <w:r>
-        <w:t>…</w:t>
+        <w:t>: emisiones, kms, etc…</w:t>
       </w:r>
     </w:p>
     <w:p>

</xml_diff>